<commit_message>
Mail sending task completed
</commit_message>
<xml_diff>
--- a/002-computer_shop/Zadaci-prodavnica racunara.docx
+++ b/002-computer_shop/Zadaci-prodavnica racunara.docx
@@ -119,15 +119,31 @@
         </w:numPr>
       </w:pPr>
       <w:r>
-        <w:t>Proširiti prodavnicu računara tako da je moguće prodati artikal (iskoristiti polimorfizam). U tom slučaju se dekrementira njegovo stanje na lageru i povećava zarada prodavnice. Ispisati odgovarajuću poruku ako artikla nema na lageru.</w:t>
+        <w:t xml:space="preserve">Proširiti prodavnicu računara tako da je moguće prodati artikal (iskoristiti </w:t>
+      </w:r>
+      <w:r>
+        <w:rPr>
+          <w:b/>
+          <w:i/>
+          <w:u w:val="single"/>
+        </w:rPr>
+        <w:t>polimorfizam)</w:t>
+      </w:r>
+      <w:r>
+        <w:t>. U tom slučaju se dekrementira njegovo stanje na lageru i povećava zarada prodavnic</w:t>
+      </w:r>
+      <w:bookmarkStart w:id="2" w:name="_GoBack"/>
+      <w:bookmarkEnd w:id="2"/>
+      <w:r>
+        <w:t>e. Ispisati odgovarajuću poruku ako artikla nema na lageru.</w:t>
       </w:r>
     </w:p>
     <w:p>
       <w:pPr>
         <w:pStyle w:val="Heading3"/>
       </w:pPr>
-      <w:bookmarkStart w:id="2" w:name="_fwg05x2zo2d6" w:colFirst="0" w:colLast="0"/>
-      <w:bookmarkEnd w:id="2"/>
+      <w:bookmarkStart w:id="3" w:name="_fwg05x2zo2d6" w:colFirst="0" w:colLast="0"/>
+      <w:bookmarkEnd w:id="3"/>
       <w:r>
         <w:t>Zadatak 3</w:t>
       </w:r>
@@ -140,7 +156,13 @@
         </w:numPr>
       </w:pPr>
       <w:r>
-        <w:t>Napraviti interfejs koji reprezentuje artikle koji se mogu pozajmiti (i vratiti sa pozajmice).</w:t>
+        <w:t>Napraviti interfejs koji reprezentuje artikle koji se mogu pozajmiti (i vratiti sa pozajmice</w:t>
+      </w:r>
+      <w:r>
+        <w:t xml:space="preserve"> - samo za RAM</w:t>
+      </w:r>
+      <w:r>
+        <w:t>).</w:t>
       </w:r>
     </w:p>
     <w:p>
@@ -165,8 +187,6 @@
         </w:rPr>
         <w:t>što nije napisano ovde: želimo da iznajmljujemo samo RAM proizovde, ostali proizvodi nisu za iznajmljivanje i nisu uključeni u interfejs! I tu dolazi smisao korišćenja instanceof)</w:t>
       </w:r>
-      <w:bookmarkStart w:id="3" w:name="_GoBack"/>
-      <w:bookmarkEnd w:id="3"/>
       <w:r>
         <w:t>.</w:t>
       </w:r>

</xml_diff>